<commit_message>
Resolved issues with EMA Calcs
Resolved some issues with Excel EMA formulas.
</commit_message>
<xml_diff>
--- a/Excel_Trading_Bot.docx
+++ b/Excel_Trading_Bot.docx
@@ -21,8 +21,13 @@
       </w:r>
     </w:p>
     <w:p>
-      <w:r>
-        <w:t>Disclaimer : I am not a Financial Advisor and I am not advocating the trading algorithm below.  This is an example</w:t>
+      <w:proofErr w:type="gramStart"/>
+      <w:r>
+        <w:t>Disclaimer :</w:t>
+      </w:r>
+      <w:proofErr w:type="gramEnd"/>
+      <w:r>
+        <w:t xml:space="preserve"> I am not a Financial Advisor and I am not advocating the trading algorithm below.  This is an example</w:t>
       </w:r>
       <w:r>
         <w:t>.</w:t>
@@ -36,10 +41,7 @@
         <w:t>meant</w:t>
       </w:r>
       <w:r>
-        <w:t xml:space="preserve"> </w:t>
-      </w:r>
-      <w:r>
-        <w:t xml:space="preserve">to demonstrate some of the math and decisions required to write an </w:t>
+        <w:t xml:space="preserve"> to demonstrate some of the math and decisions required to write an </w:t>
       </w:r>
       <w:r>
         <w:t>Algorithmic Trading</w:t>
@@ -142,10 +144,7 @@
         </w:numPr>
       </w:pPr>
       <w:r>
-        <w:t>Do not reinvent the whee</w:t>
-      </w:r>
-      <w:r>
-        <w:t>l</w:t>
+        <w:t>Do not reinvent the wheel</w:t>
       </w:r>
     </w:p>
     <w:p>
@@ -178,10 +177,7 @@
         <w:t>esting</w:t>
       </w:r>
       <w:r>
-        <w:t xml:space="preserve"> and Results - </w:t>
-      </w:r>
-      <w:r>
-        <w:t>Understanding when the strategy is most beneficial</w:t>
+        <w:t xml:space="preserve"> and Results - Understanding when the strategy is most beneficial</w:t>
       </w:r>
     </w:p>
     <w:p>
@@ -273,7 +269,15 @@
         <w:t xml:space="preserve">amount of time, but </w:t>
       </w:r>
       <w:r>
-        <w:t>in this example we are using daily prices</w:t>
+        <w:t xml:space="preserve">in this </w:t>
+      </w:r>
+      <w:proofErr w:type="gramStart"/>
+      <w:r>
+        <w:t>example</w:t>
+      </w:r>
+      <w:proofErr w:type="gramEnd"/>
+      <w:r>
+        <w:t xml:space="preserve"> we are using daily prices</w:t>
       </w:r>
       <w:r>
         <w:t>.</w:t>
@@ -287,8 +291,13 @@
         <w:t xml:space="preserve">Stoch RSI </w:t>
       </w:r>
       <w:r>
-        <w:t>is an abbreviation for Stochastic Relative Strength Indicator</w:t>
-      </w:r>
+        <w:t xml:space="preserve">is an abbreviation for Stochastic Relative Strength </w:t>
+      </w:r>
+      <w:proofErr w:type="gramStart"/>
+      <w:r>
+        <w:t>Indicator</w:t>
+      </w:r>
+      <w:proofErr w:type="gramEnd"/>
       <w:r>
         <w:t xml:space="preserve"> </w:t>
       </w:r>
@@ -326,7 +335,15 @@
         <w:t xml:space="preserve">  The </w:t>
       </w:r>
       <w:r>
-        <w:t xml:space="preserve">K line is the fast moving </w:t>
+        <w:t xml:space="preserve">K line is the </w:t>
+      </w:r>
+      <w:proofErr w:type="gramStart"/>
+      <w:r>
+        <w:t>fast moving</w:t>
+      </w:r>
+      <w:proofErr w:type="gramEnd"/>
+      <w:r>
+        <w:t xml:space="preserve"> </w:t>
       </w:r>
       <w:r>
         <w:t xml:space="preserve">RSI moving </w:t>
@@ -428,7 +445,15 @@
         <w:ind w:left="720"/>
       </w:pPr>
       <w:r>
-        <w:t xml:space="preserve">All of  the formulas </w:t>
+        <w:t xml:space="preserve">All </w:t>
+      </w:r>
+      <w:proofErr w:type="gramStart"/>
+      <w:r>
+        <w:t>of  the</w:t>
+      </w:r>
+      <w:proofErr w:type="gramEnd"/>
+      <w:r>
+        <w:t xml:space="preserve"> formulas </w:t>
       </w:r>
       <w:r>
         <w:t>were available on Investopedia</w:t>
@@ -475,7 +500,6 @@
         <w:rPr>
           <w:u w:val="single"/>
         </w:rPr>
-        <w:lastRenderedPageBreak/>
         <w:t>The Data Requirements</w:t>
       </w:r>
     </w:p>
@@ -508,13 +532,25 @@
         <w:t xml:space="preserve">  </w:t>
       </w:r>
       <w:r>
-        <w:t xml:space="preserve">The historical data goes back almost three 3 years but I only ran the strategy </w:t>
+        <w:t xml:space="preserve">The historical data goes back almost three </w:t>
+      </w:r>
+      <w:r>
+        <w:t>4</w:t>
+      </w:r>
+      <w:r>
+        <w:t xml:space="preserve"> years but I only ran the strategy </w:t>
       </w:r>
       <w:r>
         <w:t>for</w:t>
       </w:r>
       <w:r>
-        <w:t xml:space="preserve"> the past 2 years</w:t>
+        <w:t xml:space="preserve"> the past </w:t>
+      </w:r>
+      <w:r>
+        <w:t>3</w:t>
+      </w:r>
+      <w:r>
+        <w:t xml:space="preserve"> years</w:t>
       </w:r>
       <w:r>
         <w:t xml:space="preserve"> of daily snapshots</w:t>
@@ -572,7 +608,21 @@
         <w:rPr>
           <w:u w:val="single"/>
         </w:rPr>
-        <w:t xml:space="preserve"> And Results - </w:t>
+        <w:t xml:space="preserve"> </w:t>
+      </w:r>
+      <w:proofErr w:type="gramStart"/>
+      <w:r>
+        <w:rPr>
+          <w:u w:val="single"/>
+        </w:rPr>
+        <w:t>And</w:t>
+      </w:r>
+      <w:proofErr w:type="gramEnd"/>
+      <w:r>
+        <w:rPr>
+          <w:u w:val="single"/>
+        </w:rPr>
+        <w:t xml:space="preserve"> Results - </w:t>
       </w:r>
       <w:r>
         <w:rPr>
@@ -610,11 +660,24 @@
         <w:t>algorithm</w:t>
       </w:r>
       <w:r>
-        <w:t xml:space="preserve"> did not use leverage (ie. use short positions</w:t>
-      </w:r>
-      <w:r>
-        <w:t>, options</w:t>
-      </w:r>
+        <w:t xml:space="preserve"> did not use leverage (</w:t>
+      </w:r>
+      <w:proofErr w:type="spellStart"/>
+      <w:r>
+        <w:t>ie</w:t>
+      </w:r>
+      <w:proofErr w:type="spellEnd"/>
+      <w:r>
+        <w:t>. use short positions</w:t>
+      </w:r>
+      <w:r>
+        <w:t xml:space="preserve">, </w:t>
+      </w:r>
+      <w:proofErr w:type="gramStart"/>
+      <w:r>
+        <w:t>options</w:t>
+      </w:r>
+      <w:proofErr w:type="gramEnd"/>
       <w:r>
         <w:t xml:space="preserve"> or futures)</w:t>
       </w:r>
@@ -752,7 +815,15 @@
               <w:jc w:val="center"/>
             </w:pPr>
             <w:r>
-              <w:t>Annualized Buy And Hold Performance</w:t>
+              <w:t xml:space="preserve">Annualized Buy </w:t>
+            </w:r>
+            <w:proofErr w:type="gramStart"/>
+            <w:r>
+              <w:t>And</w:t>
+            </w:r>
+            <w:proofErr w:type="gramEnd"/>
+            <w:r>
+              <w:t xml:space="preserve"> Hold Performance</w:t>
             </w:r>
           </w:p>
           <w:p>
@@ -814,7 +885,7 @@
               <w:jc w:val="center"/>
             </w:pPr>
             <w:r>
-              <w:t>21.97</w:t>
+              <w:t>3.03</w:t>
             </w:r>
             <w:r>
               <w:t>%</w:t>
@@ -831,7 +902,10 @@
               <w:jc w:val="center"/>
             </w:pPr>
             <w:r>
-              <w:t>47.51%</w:t>
+              <w:t>22.3</w:t>
+            </w:r>
+            <w:r>
+              <w:t>%</w:t>
             </w:r>
           </w:p>
         </w:tc>
@@ -885,7 +959,13 @@
               <w:jc w:val="center"/>
             </w:pPr>
             <w:r>
-              <w:t>9.06</w:t>
+              <w:t>2</w:t>
+            </w:r>
+            <w:r>
+              <w:t>.</w:t>
+            </w:r>
+            <w:r>
+              <w:t>41</w:t>
             </w:r>
             <w:r>
               <w:t>%</w:t>
@@ -902,7 +982,10 @@
               <w:jc w:val="center"/>
             </w:pPr>
             <w:r>
-              <w:t>30%</w:t>
+              <w:t>22.63</w:t>
+            </w:r>
+            <w:r>
+              <w:t>%</w:t>
             </w:r>
           </w:p>
         </w:tc>
@@ -956,7 +1039,10 @@
               <w:jc w:val="center"/>
             </w:pPr>
             <w:r>
-              <w:t>51.79%</w:t>
+              <w:t>13.38</w:t>
+            </w:r>
+            <w:r>
+              <w:t>%</w:t>
             </w:r>
           </w:p>
         </w:tc>
@@ -970,7 +1056,10 @@
               <w:jc w:val="center"/>
             </w:pPr>
             <w:r>
-              <w:t>62.95%</w:t>
+              <w:t>29.01</w:t>
+            </w:r>
+            <w:r>
+              <w:t>%</w:t>
             </w:r>
           </w:p>
         </w:tc>
@@ -1026,7 +1115,13 @@
               <w:jc w:val="center"/>
             </w:pPr>
             <w:r>
-              <w:t>9.83%</w:t>
+              <w:t>-1</w:t>
+            </w:r>
+            <w:r>
+              <w:t>.</w:t>
+            </w:r>
+            <w:r>
+              <w:t>21</w:t>
             </w:r>
           </w:p>
         </w:tc>
@@ -1039,7 +1134,10 @@
               <w:jc w:val="center"/>
             </w:pPr>
             <w:r>
-              <w:t>-6.82</w:t>
+              <w:t>-</w:t>
+            </w:r>
+            <w:r>
+              <w:t>24.5</w:t>
             </w:r>
             <w:r>
               <w:t>%</w:t>
@@ -1056,11 +1154,16 @@
       <w:r>
         <w:t xml:space="preserve">This is a limited sample so no definite conclusions can be drawn.  </w:t>
       </w:r>
+      <w:proofErr w:type="gramStart"/>
       <w:r>
         <w:t>It</w:t>
       </w:r>
       <w:r>
-        <w:t xml:space="preserve"> is interesting to see that the algorithm doesn’t </w:t>
+        <w:t xml:space="preserve"> is interesting to see that the</w:t>
+      </w:r>
+      <w:proofErr w:type="gramEnd"/>
+      <w:r>
+        <w:t xml:space="preserve"> algorithm doesn’t </w:t>
       </w:r>
       <w:r>
         <w:t xml:space="preserve">exceed a simple </w:t>

</xml_diff>

<commit_message>
Resolved issues with moving average and gain/loss calcs.
Minor issues with moving averages and gain/loss calcs.
</commit_message>
<xml_diff>
--- a/Excel_Trading_Bot.docx
+++ b/Excel_Trading_Bot.docx
@@ -21,13 +21,8 @@
       </w:r>
     </w:p>
     <w:p>
-      <w:proofErr w:type="gramStart"/>
-      <w:r>
-        <w:t>Disclaimer :</w:t>
-      </w:r>
-      <w:proofErr w:type="gramEnd"/>
-      <w:r>
-        <w:t xml:space="preserve"> I am not a Financial Advisor and I am not advocating the trading algorithm below.  This is an example</w:t>
+      <w:r>
+        <w:t>Disclaimer : I am not a Financial Advisor and I am not advocating the trading algorithm below.  This is an example</w:t>
       </w:r>
       <w:r>
         <w:t>.</w:t>
@@ -269,15 +264,7 @@
         <w:t xml:space="preserve">amount of time, but </w:t>
       </w:r>
       <w:r>
-        <w:t xml:space="preserve">in this </w:t>
-      </w:r>
-      <w:proofErr w:type="gramStart"/>
-      <w:r>
-        <w:t>example</w:t>
-      </w:r>
-      <w:proofErr w:type="gramEnd"/>
-      <w:r>
-        <w:t xml:space="preserve"> we are using daily prices</w:t>
+        <w:t>in this example we are using daily prices</w:t>
       </w:r>
       <w:r>
         <w:t>.</w:t>
@@ -291,13 +278,8 @@
         <w:t xml:space="preserve">Stoch RSI </w:t>
       </w:r>
       <w:r>
-        <w:t xml:space="preserve">is an abbreviation for Stochastic Relative Strength </w:t>
-      </w:r>
-      <w:proofErr w:type="gramStart"/>
-      <w:r>
-        <w:t>Indicator</w:t>
-      </w:r>
-      <w:proofErr w:type="gramEnd"/>
+        <w:t>is an abbreviation for Stochastic Relative Strength Indicator</w:t>
+      </w:r>
       <w:r>
         <w:t xml:space="preserve"> </w:t>
       </w:r>
@@ -335,15 +317,7 @@
         <w:t xml:space="preserve">  The </w:t>
       </w:r>
       <w:r>
-        <w:t xml:space="preserve">K line is the </w:t>
-      </w:r>
-      <w:proofErr w:type="gramStart"/>
-      <w:r>
-        <w:t>fast moving</w:t>
-      </w:r>
-      <w:proofErr w:type="gramEnd"/>
-      <w:r>
-        <w:t xml:space="preserve"> </w:t>
+        <w:t xml:space="preserve">K line is the fast moving </w:t>
       </w:r>
       <w:r>
         <w:t xml:space="preserve">RSI moving </w:t>
@@ -445,15 +419,7 @@
         <w:ind w:left="720"/>
       </w:pPr>
       <w:r>
-        <w:t xml:space="preserve">All </w:t>
-      </w:r>
-      <w:proofErr w:type="gramStart"/>
-      <w:r>
-        <w:t>of  the</w:t>
-      </w:r>
-      <w:proofErr w:type="gramEnd"/>
-      <w:r>
-        <w:t xml:space="preserve"> formulas </w:t>
+        <w:t xml:space="preserve">All of  the formulas </w:t>
       </w:r>
       <w:r>
         <w:t>were available on Investopedia</w:t>
@@ -608,21 +574,7 @@
         <w:rPr>
           <w:u w:val="single"/>
         </w:rPr>
-        <w:t xml:space="preserve"> </w:t>
-      </w:r>
-      <w:proofErr w:type="gramStart"/>
-      <w:r>
-        <w:rPr>
-          <w:u w:val="single"/>
-        </w:rPr>
-        <w:t>And</w:t>
-      </w:r>
-      <w:proofErr w:type="gramEnd"/>
-      <w:r>
-        <w:rPr>
-          <w:u w:val="single"/>
-        </w:rPr>
-        <w:t xml:space="preserve"> Results - </w:t>
+        <w:t xml:space="preserve"> And Results - </w:t>
       </w:r>
       <w:r>
         <w:rPr>
@@ -660,24 +612,11 @@
         <w:t>algorithm</w:t>
       </w:r>
       <w:r>
-        <w:t xml:space="preserve"> did not use leverage (</w:t>
-      </w:r>
-      <w:proofErr w:type="spellStart"/>
-      <w:r>
-        <w:t>ie</w:t>
-      </w:r>
-      <w:proofErr w:type="spellEnd"/>
-      <w:r>
-        <w:t>. use short positions</w:t>
-      </w:r>
-      <w:r>
-        <w:t xml:space="preserve">, </w:t>
-      </w:r>
-      <w:proofErr w:type="gramStart"/>
-      <w:r>
-        <w:t>options</w:t>
-      </w:r>
-      <w:proofErr w:type="gramEnd"/>
+        <w:t xml:space="preserve"> did not use leverage (ie. use short positions</w:t>
+      </w:r>
+      <w:r>
+        <w:t>, options</w:t>
+      </w:r>
       <w:r>
         <w:t xml:space="preserve"> or futures)</w:t>
       </w:r>
@@ -815,15 +754,7 @@
               <w:jc w:val="center"/>
             </w:pPr>
             <w:r>
-              <w:t xml:space="preserve">Annualized Buy </w:t>
-            </w:r>
-            <w:proofErr w:type="gramStart"/>
-            <w:r>
-              <w:t>And</w:t>
-            </w:r>
-            <w:proofErr w:type="gramEnd"/>
-            <w:r>
-              <w:t xml:space="preserve"> Hold Performance</w:t>
+              <w:t>Annualized Buy And Hold Performance</w:t>
             </w:r>
           </w:p>
           <w:p>
@@ -885,7 +816,13 @@
               <w:jc w:val="center"/>
             </w:pPr>
             <w:r>
-              <w:t>3.03</w:t>
+              <w:t>-</w:t>
+            </w:r>
+            <w:r>
+              <w:t>3.</w:t>
+            </w:r>
+            <w:r>
+              <w:t>82</w:t>
             </w:r>
             <w:r>
               <w:t>%</w:t>
@@ -959,13 +896,7 @@
               <w:jc w:val="center"/>
             </w:pPr>
             <w:r>
-              <w:t>2</w:t>
-            </w:r>
-            <w:r>
-              <w:t>.</w:t>
-            </w:r>
-            <w:r>
-              <w:t>41</w:t>
+              <w:t>0.82</w:t>
             </w:r>
             <w:r>
               <w:t>%</w:t>
@@ -1039,7 +970,7 @@
               <w:jc w:val="center"/>
             </w:pPr>
             <w:r>
-              <w:t>13.38</w:t>
+              <w:t>9.71</w:t>
             </w:r>
             <w:r>
               <w:t>%</w:t>
@@ -1115,13 +1046,7 @@
               <w:jc w:val="center"/>
             </w:pPr>
             <w:r>
-              <w:t>-1</w:t>
-            </w:r>
-            <w:r>
-              <w:t>.</w:t>
-            </w:r>
-            <w:r>
-              <w:t>21</w:t>
+              <w:t>5.6</w:t>
             </w:r>
           </w:p>
         </w:tc>
@@ -1154,16 +1079,11 @@
       <w:r>
         <w:t xml:space="preserve">This is a limited sample so no definite conclusions can be drawn.  </w:t>
       </w:r>
-      <w:proofErr w:type="gramStart"/>
       <w:r>
         <w:t>It</w:t>
       </w:r>
       <w:r>
-        <w:t xml:space="preserve"> is interesting to see that the</w:t>
-      </w:r>
-      <w:proofErr w:type="gramEnd"/>
-      <w:r>
-        <w:t xml:space="preserve"> algorithm doesn’t </w:t>
+        <w:t xml:space="preserve"> is interesting to see that the algorithm doesn’t </w:t>
       </w:r>
       <w:r>
         <w:t xml:space="preserve">exceed a simple </w:t>

</xml_diff>